<commit_message>
Done issue medical and prescription invoice
</commit_message>
<xml_diff>
--- a/Word/INVOICE.docx
+++ b/Word/INVOICE.docx
@@ -1,6 +1,6 @@
 
 <file path=word/document.xml><?xml version="1.0" encoding="utf-8"?>
-<w:document xmlns:wpc="http://schemas.microsoft.com/office/word/2010/wordprocessingCanvas" xmlns:cx="http://schemas.microsoft.com/office/drawing/2014/chartex" xmlns:cx1="http://schemas.microsoft.com/office/drawing/2015/9/8/chartex" xmlns:cx2="http://schemas.microsoft.com/office/drawing/2015/10/21/chartex" xmlns:cx3="http://schemas.microsoft.com/office/drawing/2016/5/9/chartex" xmlns:cx4="http://schemas.microsoft.com/office/drawing/2016/5/10/chartex" xmlns:cx5="http://schemas.microsoft.com/office/drawing/2016/5/11/chartex" xmlns:cx6="http://schemas.microsoft.com/office/drawing/2016/5/12/chartex" xmlns:cx7="http://schemas.microsoft.com/office/drawing/2016/5/13/chartex" xmlns:cx8="http://schemas.microsoft.com/office/drawing/2016/5/14/chartex" xmlns:mc="http://schemas.openxmlformats.org/markup-compatibility/2006" xmlns:aink="http://schemas.microsoft.com/office/drawing/2016/ink" xmlns:am3d="http://schemas.microsoft.com/office/drawing/2017/model3d" xmlns:o="urn:schemas-microsoft-com:office:office" xmlns:oel="http://schemas.microsoft.com/office/2019/extlst" xmlns:r="http://schemas.openxmlformats.org/officeDocument/2006/relationships" xmlns:m="http://schemas.openxmlformats.org/officeDocument/2006/math" xmlns:v="urn:schemas-microsoft-com:vml" xmlns:wp14="http://schemas.microsoft.com/office/word/2010/wordprocessingDrawing" xmlns:wp="http://schemas.openxmlformats.org/drawingml/2006/wordprocessingDrawing" xmlns:w10="urn:schemas-microsoft-com:office:word" xmlns:w="http://schemas.openxmlformats.org/wordprocessingml/2006/main" xmlns:w14="http://schemas.microsoft.com/office/word/2010/wordml" xmlns:w15="http://schemas.microsoft.com/office/word/2012/wordml" xmlns:w16cex="http://schemas.microsoft.com/office/word/2018/wordml/cex" xmlns:w16cid="http://schemas.microsoft.com/office/word/2016/wordml/cid" xmlns:w16="http://schemas.microsoft.com/office/word/2018/wordml" xmlns:w16du="http://schemas.microsoft.com/office/word/2023/wordml/word16du" xmlns:w16sdtdh="http://schemas.microsoft.com/office/word/2020/wordml/sdtdatahash" xmlns:w16sdtfl="http://schemas.microsoft.com/office/word/2024/wordml/sdtformatlock" xmlns:w16se="http://schemas.microsoft.com/office/word/2015/wordml/symex" xmlns:wpg="http://schemas.microsoft.com/office/word/2010/wordprocessingGroup" xmlns:wpi="http://schemas.microsoft.com/office/word/2010/wordprocessingInk" xmlns:wne="http://schemas.microsoft.com/office/word/2006/wordml" xmlns:wps="http://schemas.microsoft.com/office/word/2010/wordprocessingShape" mc:Ignorable="w14 w15 w16se w16cid w16 w16cex w16sdtdh w16sdtfl w16du wp14">
+<w:document xmlns:wpc="http://schemas.microsoft.com/office/word/2010/wordprocessingCanvas" xmlns:cx="http://schemas.microsoft.com/office/drawing/2014/chartex" xmlns:mc="http://schemas.openxmlformats.org/markup-compatibility/2006" xmlns:o="urn:schemas-microsoft-com:office:office" xmlns:r="http://schemas.openxmlformats.org/officeDocument/2006/relationships" xmlns:m="http://schemas.openxmlformats.org/officeDocument/2006/math" xmlns:v="urn:schemas-microsoft-com:vml" xmlns:wp14="http://schemas.microsoft.com/office/word/2010/wordprocessingDrawing" xmlns:wp="http://schemas.openxmlformats.org/drawingml/2006/wordprocessingDrawing" xmlns:w10="urn:schemas-microsoft-com:office:word" xmlns:w="http://schemas.openxmlformats.org/wordprocessingml/2006/main" xmlns:w14="http://schemas.microsoft.com/office/word/2010/wordml" xmlns:w15="http://schemas.microsoft.com/office/word/2012/wordml" xmlns:w16se="http://schemas.microsoft.com/office/word/2015/wordml/symex" xmlns:wpg="http://schemas.microsoft.com/office/word/2010/wordprocessingGroup" xmlns:wpi="http://schemas.microsoft.com/office/word/2010/wordprocessingInk" xmlns:wne="http://schemas.microsoft.com/office/word/2006/wordml" xmlns:wps="http://schemas.microsoft.com/office/word/2010/wordprocessingShape" mc:Ignorable="w14 w15 w16se wp14">
   <w:body>
     <w:p/>
     <w:p>
@@ -31,56 +31,19 @@
           <w:rFonts w:ascii="Cambria" w:hAnsi="Cambria"/>
         </w:rPr>
       </w:pPr>
-    </w:p>
-    <w:p>
-      <w:pPr>
-        <w:rPr>
-          <w:rFonts w:ascii="Cambria" w:hAnsi="Cambria"/>
-        </w:rPr>
-      </w:pPr>
       <w:r>
         <w:rPr>
           <w:rFonts w:ascii="Cambria" w:hAnsi="Cambria"/>
         </w:rPr>
-        <w:t>Patient Name:</w:t>
+        <w:t>Patient Code</w:t>
       </w:r>
+      <w:bookmarkStart w:id="0" w:name="_GoBack"/>
+      <w:bookmarkEnd w:id="0"/>
       <w:r>
         <w:rPr>
           <w:rFonts w:ascii="Cambria" w:hAnsi="Cambria"/>
         </w:rPr>
-        <w:tab/>
-      </w:r>
-      <w:r>
-        <w:rPr>
-          <w:rFonts w:ascii="Cambria" w:hAnsi="Cambria"/>
-        </w:rPr>
-        <w:tab/>
-      </w:r>
-      <w:r>
-        <w:rPr>
-          <w:rFonts w:ascii="Cambria" w:hAnsi="Cambria"/>
-        </w:rPr>
-        <w:tab/>
-      </w:r>
-      <w:r>
-        <w:rPr>
-          <w:rFonts w:ascii="Cambria" w:hAnsi="Cambria"/>
-        </w:rPr>
-        <w:tab/>
-        <w:t>Age:</w:t>
-      </w:r>
-      <w:r>
-        <w:rPr>
-          <w:rFonts w:ascii="Cambria" w:hAnsi="Cambria"/>
-        </w:rPr>
-        <w:tab/>
-      </w:r>
-      <w:r>
-        <w:rPr>
-          <w:rFonts w:ascii="Cambria" w:hAnsi="Cambria"/>
-        </w:rPr>
-        <w:tab/>
-        <w:t>Gender:</w:t>
+        <w:t>: {{patientId}}</w:t>
       </w:r>
     </w:p>
     <w:p>
@@ -93,7 +56,45 @@
         <w:rPr>
           <w:rFonts w:ascii="Cambria" w:hAnsi="Cambria"/>
         </w:rPr>
-        <w:t>Address:</w:t>
+        <w:t>Patient Name: {{patientName}}</w:t>
+      </w:r>
+      <w:r>
+        <w:rPr>
+          <w:rFonts w:ascii="Cambria" w:hAnsi="Cambria"/>
+        </w:rPr>
+        <w:tab/>
+        <w:t xml:space="preserve">   Age: {{age}}</w:t>
+      </w:r>
+      <w:r>
+        <w:rPr>
+          <w:rFonts w:ascii="Cambria" w:hAnsi="Cambria"/>
+        </w:rPr>
+        <w:tab/>
+      </w:r>
+      <w:r>
+        <w:rPr>
+          <w:rFonts w:ascii="Cambria" w:hAnsi="Cambria"/>
+        </w:rPr>
+        <w:t xml:space="preserve">  </w:t>
+      </w:r>
+      <w:r>
+        <w:rPr>
+          <w:rFonts w:ascii="Cambria" w:hAnsi="Cambria"/>
+        </w:rPr>
+        <w:t>Gender: {{gender}}</w:t>
+      </w:r>
+    </w:p>
+    <w:p>
+      <w:pPr>
+        <w:rPr>
+          <w:rFonts w:ascii="Cambria" w:hAnsi="Cambria"/>
+        </w:rPr>
+      </w:pPr>
+      <w:r>
+        <w:rPr>
+          <w:rFonts w:ascii="Cambria" w:hAnsi="Cambria"/>
+        </w:rPr>
+        <w:t>Address: {{address}}</w:t>
       </w:r>
     </w:p>
     <w:p>
@@ -183,7 +184,19 @@
               <w:rPr>
                 <w:rFonts w:ascii="Cambria" w:hAnsi="Cambria"/>
               </w:rPr>
-              <w:t>$name</w:t>
+              <w:t>{{serviceN</w:t>
+            </w:r>
+            <w:r>
+              <w:rPr>
+                <w:rFonts w:ascii="Cambria" w:hAnsi="Cambria"/>
+              </w:rPr>
+              <w:t>ame</w:t>
+            </w:r>
+            <w:r>
+              <w:rPr>
+                <w:rFonts w:ascii="Cambria" w:hAnsi="Cambria"/>
+              </w:rPr>
+              <w:t>}}</w:t>
             </w:r>
           </w:p>
         </w:tc>
@@ -201,13 +214,19 @@
               <w:rPr>
                 <w:rFonts w:ascii="Cambria" w:hAnsi="Cambria"/>
               </w:rPr>
-              <w:t>$</w:t>
+              <w:t>{{</w:t>
             </w:r>
             <w:r>
               <w:rPr>
                 <w:rFonts w:ascii="Cambria" w:hAnsi="Cambria"/>
               </w:rPr>
               <w:t>price</w:t>
+            </w:r>
+            <w:r>
+              <w:rPr>
+                <w:rFonts w:ascii="Cambria" w:hAnsi="Cambria"/>
+              </w:rPr>
+              <w:t>}}</w:t>
             </w:r>
           </w:p>
         </w:tc>
@@ -340,8 +359,8 @@
       <w:pPr>
         <w:rPr>
           <w:rFonts w:ascii="Cambria" w:hAnsi="Cambria"/>
-          <w:b/>
           <w:bCs/>
+          <w:lang w:val="vi-VN"/>
         </w:rPr>
       </w:pPr>
       <w:r>
@@ -359,6 +378,14 @@
           <w:bCs/>
         </w:rPr>
         <w:t xml:space="preserve"> </w:t>
+      </w:r>
+      <w:r>
+        <w:rPr>
+          <w:rFonts w:ascii="Cambria" w:hAnsi="Cambria"/>
+          <w:bCs/>
+          <w:lang w:val="vi-VN"/>
+        </w:rPr>
+        <w:t>{{totalPrice}}</w:t>
       </w:r>
     </w:p>
     <w:p>
@@ -405,20 +432,19 @@
               <w:rPr>
                 <w:rFonts w:ascii="Cambria" w:hAnsi="Cambria"/>
               </w:rPr>
-              <w:t>HoChiMinh City, 30</w:t>
+              <w:t xml:space="preserve">HoChiMinh City, </w:t>
             </w:r>
             <w:r>
               <w:rPr>
                 <w:rFonts w:ascii="Cambria" w:hAnsi="Cambria"/>
-                <w:vertAlign w:val="superscript"/>
-              </w:rPr>
-              <w:t>th</w:t>
+              </w:rPr>
+              <w:t>{{d</w:t>
             </w:r>
             <w:r>
               <w:rPr>
                 <w:rFonts w:ascii="Cambria" w:hAnsi="Cambria"/>
               </w:rPr>
-              <w:t xml:space="preserve"> May 2025</w:t>
+              <w:t>ate}}</w:t>
             </w:r>
           </w:p>
           <w:p>
@@ -479,25 +505,31 @@
               <w:rPr>
                 <w:rFonts w:ascii="Cambria" w:hAnsi="Cambria"/>
               </w:rPr>
-              <w:t>$</w:t>
+              <w:t>{{</w:t>
             </w:r>
             <w:r>
               <w:rPr>
                 <w:rFonts w:ascii="Cambria" w:hAnsi="Cambria"/>
               </w:rPr>
-              <w:t>Receptionist</w:t>
+              <w:t>r</w:t>
             </w:r>
             <w:r>
               <w:rPr>
                 <w:rFonts w:ascii="Cambria" w:hAnsi="Cambria"/>
               </w:rPr>
-              <w:t xml:space="preserve"> </w:t>
+              <w:t>eceptionist</w:t>
             </w:r>
             <w:r>
               <w:rPr>
                 <w:rFonts w:ascii="Cambria" w:hAnsi="Cambria"/>
               </w:rPr>
               <w:t>Name</w:t>
+            </w:r>
+            <w:r>
+              <w:rPr>
+                <w:rFonts w:ascii="Cambria" w:hAnsi="Cambria"/>
+              </w:rPr>
+              <w:t>}}</w:t>
             </w:r>
           </w:p>
           <w:p>
@@ -532,7 +564,7 @@
 </file>
 
 <file path=word/endnotes.xml><?xml version="1.0" encoding="utf-8"?>
-<w:endnotes xmlns:wpc="http://schemas.microsoft.com/office/word/2010/wordprocessingCanvas" xmlns:cx="http://schemas.microsoft.com/office/drawing/2014/chartex" xmlns:cx1="http://schemas.microsoft.com/office/drawing/2015/9/8/chartex" xmlns:cx2="http://schemas.microsoft.com/office/drawing/2015/10/21/chartex" xmlns:cx3="http://schemas.microsoft.com/office/drawing/2016/5/9/chartex" xmlns:cx4="http://schemas.microsoft.com/office/drawing/2016/5/10/chartex" xmlns:cx5="http://schemas.microsoft.com/office/drawing/2016/5/11/chartex" xmlns:cx6="http://schemas.microsoft.com/office/drawing/2016/5/12/chartex" xmlns:cx7="http://schemas.microsoft.com/office/drawing/2016/5/13/chartex" xmlns:cx8="http://schemas.microsoft.com/office/drawing/2016/5/14/chartex" xmlns:mc="http://schemas.openxmlformats.org/markup-compatibility/2006" xmlns:aink="http://schemas.microsoft.com/office/drawing/2016/ink" xmlns:am3d="http://schemas.microsoft.com/office/drawing/2017/model3d" xmlns:o="urn:schemas-microsoft-com:office:office" xmlns:oel="http://schemas.microsoft.com/office/2019/extlst" xmlns:r="http://schemas.openxmlformats.org/officeDocument/2006/relationships" xmlns:m="http://schemas.openxmlformats.org/officeDocument/2006/math" xmlns:v="urn:schemas-microsoft-com:vml" xmlns:wp14="http://schemas.microsoft.com/office/word/2010/wordprocessingDrawing" xmlns:wp="http://schemas.openxmlformats.org/drawingml/2006/wordprocessingDrawing" xmlns:w10="urn:schemas-microsoft-com:office:word" xmlns:w="http://schemas.openxmlformats.org/wordprocessingml/2006/main" xmlns:w14="http://schemas.microsoft.com/office/word/2010/wordml" xmlns:w15="http://schemas.microsoft.com/office/word/2012/wordml" xmlns:w16cex="http://schemas.microsoft.com/office/word/2018/wordml/cex" xmlns:w16cid="http://schemas.microsoft.com/office/word/2016/wordml/cid" xmlns:w16="http://schemas.microsoft.com/office/word/2018/wordml" xmlns:w16du="http://schemas.microsoft.com/office/word/2023/wordml/word16du" xmlns:w16sdtdh="http://schemas.microsoft.com/office/word/2020/wordml/sdtdatahash" xmlns:w16sdtfl="http://schemas.microsoft.com/office/word/2024/wordml/sdtformatlock" xmlns:w16se="http://schemas.microsoft.com/office/word/2015/wordml/symex" xmlns:wpg="http://schemas.microsoft.com/office/word/2010/wordprocessingGroup" xmlns:wpi="http://schemas.microsoft.com/office/word/2010/wordprocessingInk" xmlns:wne="http://schemas.microsoft.com/office/word/2006/wordml" xmlns:wps="http://schemas.microsoft.com/office/word/2010/wordprocessingShape" mc:Ignorable="w14 w15 w16se w16cid w16 w16cex w16sdtdh w16sdtfl w16du wp14">
+<w:endnotes xmlns:wpc="http://schemas.microsoft.com/office/word/2010/wordprocessingCanvas" xmlns:cx="http://schemas.microsoft.com/office/drawing/2014/chartex" xmlns:mc="http://schemas.openxmlformats.org/markup-compatibility/2006" xmlns:o="urn:schemas-microsoft-com:office:office" xmlns:r="http://schemas.openxmlformats.org/officeDocument/2006/relationships" xmlns:m="http://schemas.openxmlformats.org/officeDocument/2006/math" xmlns:v="urn:schemas-microsoft-com:vml" xmlns:wp14="http://schemas.microsoft.com/office/word/2010/wordprocessingDrawing" xmlns:wp="http://schemas.openxmlformats.org/drawingml/2006/wordprocessingDrawing" xmlns:w10="urn:schemas-microsoft-com:office:word" xmlns:w="http://schemas.openxmlformats.org/wordprocessingml/2006/main" xmlns:w14="http://schemas.microsoft.com/office/word/2010/wordml" xmlns:w15="http://schemas.microsoft.com/office/word/2012/wordml" xmlns:w16se="http://schemas.microsoft.com/office/word/2015/wordml/symex" xmlns:wpg="http://schemas.microsoft.com/office/word/2010/wordprocessingGroup" xmlns:wpi="http://schemas.microsoft.com/office/word/2010/wordprocessingInk" xmlns:wne="http://schemas.microsoft.com/office/word/2006/wordml" xmlns:wps="http://schemas.microsoft.com/office/word/2010/wordprocessingShape" mc:Ignorable="w14 w15 w16se wp14">
   <w:endnote w:type="separator" w:id="-1">
     <w:p>
       <w:pPr>
@@ -557,7 +589,7 @@
 </file>
 
 <file path=word/footnotes.xml><?xml version="1.0" encoding="utf-8"?>
-<w:footnotes xmlns:wpc="http://schemas.microsoft.com/office/word/2010/wordprocessingCanvas" xmlns:cx="http://schemas.microsoft.com/office/drawing/2014/chartex" xmlns:cx1="http://schemas.microsoft.com/office/drawing/2015/9/8/chartex" xmlns:cx2="http://schemas.microsoft.com/office/drawing/2015/10/21/chartex" xmlns:cx3="http://schemas.microsoft.com/office/drawing/2016/5/9/chartex" xmlns:cx4="http://schemas.microsoft.com/office/drawing/2016/5/10/chartex" xmlns:cx5="http://schemas.microsoft.com/office/drawing/2016/5/11/chartex" xmlns:cx6="http://schemas.microsoft.com/office/drawing/2016/5/12/chartex" xmlns:cx7="http://schemas.microsoft.com/office/drawing/2016/5/13/chartex" xmlns:cx8="http://schemas.microsoft.com/office/drawing/2016/5/14/chartex" xmlns:mc="http://schemas.openxmlformats.org/markup-compatibility/2006" xmlns:aink="http://schemas.microsoft.com/office/drawing/2016/ink" xmlns:am3d="http://schemas.microsoft.com/office/drawing/2017/model3d" xmlns:o="urn:schemas-microsoft-com:office:office" xmlns:oel="http://schemas.microsoft.com/office/2019/extlst" xmlns:r="http://schemas.openxmlformats.org/officeDocument/2006/relationships" xmlns:m="http://schemas.openxmlformats.org/officeDocument/2006/math" xmlns:v="urn:schemas-microsoft-com:vml" xmlns:wp14="http://schemas.microsoft.com/office/word/2010/wordprocessingDrawing" xmlns:wp="http://schemas.openxmlformats.org/drawingml/2006/wordprocessingDrawing" xmlns:w10="urn:schemas-microsoft-com:office:word" xmlns:w="http://schemas.openxmlformats.org/wordprocessingml/2006/main" xmlns:w14="http://schemas.microsoft.com/office/word/2010/wordml" xmlns:w15="http://schemas.microsoft.com/office/word/2012/wordml" xmlns:w16cex="http://schemas.microsoft.com/office/word/2018/wordml/cex" xmlns:w16cid="http://schemas.microsoft.com/office/word/2016/wordml/cid" xmlns:w16="http://schemas.microsoft.com/office/word/2018/wordml" xmlns:w16du="http://schemas.microsoft.com/office/word/2023/wordml/word16du" xmlns:w16sdtdh="http://schemas.microsoft.com/office/word/2020/wordml/sdtdatahash" xmlns:w16sdtfl="http://schemas.microsoft.com/office/word/2024/wordml/sdtformatlock" xmlns:w16se="http://schemas.microsoft.com/office/word/2015/wordml/symex" xmlns:wpg="http://schemas.microsoft.com/office/word/2010/wordprocessingGroup" xmlns:wpi="http://schemas.microsoft.com/office/word/2010/wordprocessingInk" xmlns:wne="http://schemas.microsoft.com/office/word/2006/wordml" xmlns:wps="http://schemas.microsoft.com/office/word/2010/wordprocessingShape" mc:Ignorable="w14 w15 w16se w16cid w16 w16cex w16sdtdh w16sdtfl w16du wp14">
+<w:footnotes xmlns:wpc="http://schemas.microsoft.com/office/word/2010/wordprocessingCanvas" xmlns:cx="http://schemas.microsoft.com/office/drawing/2014/chartex" xmlns:mc="http://schemas.openxmlformats.org/markup-compatibility/2006" xmlns:o="urn:schemas-microsoft-com:office:office" xmlns:r="http://schemas.openxmlformats.org/officeDocument/2006/relationships" xmlns:m="http://schemas.openxmlformats.org/officeDocument/2006/math" xmlns:v="urn:schemas-microsoft-com:vml" xmlns:wp14="http://schemas.microsoft.com/office/word/2010/wordprocessingDrawing" xmlns:wp="http://schemas.openxmlformats.org/drawingml/2006/wordprocessingDrawing" xmlns:w10="urn:schemas-microsoft-com:office:word" xmlns:w="http://schemas.openxmlformats.org/wordprocessingml/2006/main" xmlns:w14="http://schemas.microsoft.com/office/word/2010/wordml" xmlns:w15="http://schemas.microsoft.com/office/word/2012/wordml" xmlns:w16se="http://schemas.microsoft.com/office/word/2015/wordml/symex" xmlns:wpg="http://schemas.microsoft.com/office/word/2010/wordprocessingGroup" xmlns:wpi="http://schemas.microsoft.com/office/word/2010/wordprocessingInk" xmlns:wne="http://schemas.microsoft.com/office/word/2006/wordml" xmlns:wps="http://schemas.microsoft.com/office/word/2010/wordprocessingShape" mc:Ignorable="w14 w15 w16se wp14">
   <w:footnote w:type="separator" w:id="-1">
     <w:p>
       <w:pPr>
@@ -582,7 +614,7 @@
 </file>
 
 <file path=word/header1.xml><?xml version="1.0" encoding="utf-8"?>
-<w:hdr xmlns:wpc="http://schemas.microsoft.com/office/word/2010/wordprocessingCanvas" xmlns:cx="http://schemas.microsoft.com/office/drawing/2014/chartex" xmlns:cx1="http://schemas.microsoft.com/office/drawing/2015/9/8/chartex" xmlns:cx2="http://schemas.microsoft.com/office/drawing/2015/10/21/chartex" xmlns:cx3="http://schemas.microsoft.com/office/drawing/2016/5/9/chartex" xmlns:cx4="http://schemas.microsoft.com/office/drawing/2016/5/10/chartex" xmlns:cx5="http://schemas.microsoft.com/office/drawing/2016/5/11/chartex" xmlns:cx6="http://schemas.microsoft.com/office/drawing/2016/5/12/chartex" xmlns:cx7="http://schemas.microsoft.com/office/drawing/2016/5/13/chartex" xmlns:cx8="http://schemas.microsoft.com/office/drawing/2016/5/14/chartex" xmlns:mc="http://schemas.openxmlformats.org/markup-compatibility/2006" xmlns:aink="http://schemas.microsoft.com/office/drawing/2016/ink" xmlns:am3d="http://schemas.microsoft.com/office/drawing/2017/model3d" xmlns:o="urn:schemas-microsoft-com:office:office" xmlns:oel="http://schemas.microsoft.com/office/2019/extlst" xmlns:r="http://schemas.openxmlformats.org/officeDocument/2006/relationships" xmlns:m="http://schemas.openxmlformats.org/officeDocument/2006/math" xmlns:v="urn:schemas-microsoft-com:vml" xmlns:wp14="http://schemas.microsoft.com/office/word/2010/wordprocessingDrawing" xmlns:wp="http://schemas.openxmlformats.org/drawingml/2006/wordprocessingDrawing" xmlns:w10="urn:schemas-microsoft-com:office:word" xmlns:w="http://schemas.openxmlformats.org/wordprocessingml/2006/main" xmlns:w14="http://schemas.microsoft.com/office/word/2010/wordml" xmlns:w15="http://schemas.microsoft.com/office/word/2012/wordml" xmlns:w16cex="http://schemas.microsoft.com/office/word/2018/wordml/cex" xmlns:w16cid="http://schemas.microsoft.com/office/word/2016/wordml/cid" xmlns:w16="http://schemas.microsoft.com/office/word/2018/wordml" xmlns:w16du="http://schemas.microsoft.com/office/word/2023/wordml/word16du" xmlns:w16sdtdh="http://schemas.microsoft.com/office/word/2020/wordml/sdtdatahash" xmlns:w16sdtfl="http://schemas.microsoft.com/office/word/2024/wordml/sdtformatlock" xmlns:w16se="http://schemas.microsoft.com/office/word/2015/wordml/symex" xmlns:wpg="http://schemas.microsoft.com/office/word/2010/wordprocessingGroup" xmlns:wpi="http://schemas.microsoft.com/office/word/2010/wordprocessingInk" xmlns:wne="http://schemas.microsoft.com/office/word/2006/wordml" xmlns:wps="http://schemas.microsoft.com/office/word/2010/wordprocessingShape" mc:Ignorable="w14 w15 w16se w16cid w16 w16cex w16sdtdh w16sdtfl w16du wp14">
+<w:hdr xmlns:wpc="http://schemas.microsoft.com/office/word/2010/wordprocessingCanvas" xmlns:cx="http://schemas.microsoft.com/office/drawing/2014/chartex" xmlns:mc="http://schemas.openxmlformats.org/markup-compatibility/2006" xmlns:o="urn:schemas-microsoft-com:office:office" xmlns:r="http://schemas.openxmlformats.org/officeDocument/2006/relationships" xmlns:m="http://schemas.openxmlformats.org/officeDocument/2006/math" xmlns:v="urn:schemas-microsoft-com:vml" xmlns:wp14="http://schemas.microsoft.com/office/word/2010/wordprocessingDrawing" xmlns:wp="http://schemas.openxmlformats.org/drawingml/2006/wordprocessingDrawing" xmlns:w10="urn:schemas-microsoft-com:office:word" xmlns:w="http://schemas.openxmlformats.org/wordprocessingml/2006/main" xmlns:w14="http://schemas.microsoft.com/office/word/2010/wordml" xmlns:w15="http://schemas.microsoft.com/office/word/2012/wordml" xmlns:w16se="http://schemas.microsoft.com/office/word/2015/wordml/symex" xmlns:wpg="http://schemas.microsoft.com/office/word/2010/wordprocessingGroup" xmlns:wpi="http://schemas.microsoft.com/office/word/2010/wordprocessingInk" xmlns:wne="http://schemas.microsoft.com/office/word/2006/wordml" xmlns:wps="http://schemas.microsoft.com/office/word/2010/wordprocessingShape" mc:Ignorable="w14 w15 w16se wp14">
   <w:p>
     <w:pPr>
       <w:pStyle w:val="Header"/>
@@ -598,153 +630,10 @@
     <w:r>
       <w:rPr>
         <w:noProof/>
-      </w:rPr>
-      <mc:AlternateContent>
-        <mc:Choice Requires="wps">
-          <w:drawing>
-            <wp:anchor distT="0" distB="0" distL="114300" distR="114300" simplePos="0" relativeHeight="251659264" behindDoc="0" locked="0" layoutInCell="1" allowOverlap="1" wp14:anchorId="2FC0B54F" wp14:editId="59A94B9F">
-              <wp:simplePos x="0" y="0"/>
-              <wp:positionH relativeFrom="column">
-                <wp:posOffset>2644140</wp:posOffset>
-              </wp:positionH>
-              <wp:positionV relativeFrom="paragraph">
-                <wp:posOffset>2540</wp:posOffset>
-              </wp:positionV>
-              <wp:extent cx="2042160" cy="563880"/>
-              <wp:effectExtent l="0" t="0" r="0" b="7620"/>
-              <wp:wrapNone/>
-              <wp:docPr id="716659495" name="Text Box 2"/>
-              <wp:cNvGraphicFramePr/>
-              <a:graphic xmlns:a="http://schemas.openxmlformats.org/drawingml/2006/main">
-                <a:graphicData uri="http://schemas.microsoft.com/office/word/2010/wordprocessingShape">
-                  <wps:wsp>
-                    <wps:cNvSpPr txBox="1"/>
-                    <wps:spPr>
-                      <a:xfrm>
-                        <a:off x="0" y="0"/>
-                        <a:ext cx="2042160" cy="563880"/>
-                      </a:xfrm>
-                      <a:prstGeom prst="rect">
-                        <a:avLst/>
-                      </a:prstGeom>
-                      <a:solidFill>
-                        <a:schemeClr val="lt1"/>
-                      </a:solidFill>
-                      <a:ln w="6350">
-                        <a:noFill/>
-                      </a:ln>
-                    </wps:spPr>
-                    <wps:txbx>
-                      <w:txbxContent>
-                        <w:p>
-                          <w:pPr>
-                            <w:rPr>
-                              <w:rFonts w:ascii="Cambria" w:hAnsi="Cambria"/>
-                              <w:sz w:val="20"/>
-                              <w:szCs w:val="20"/>
-                            </w:rPr>
-                          </w:pPr>
-                        </w:p>
-                        <w:p>
-                          <w:pPr>
-                            <w:jc w:val="center"/>
-                            <w:rPr>
-                              <w:rFonts w:ascii="Cambria" w:hAnsi="Cambria"/>
-                              <w:sz w:val="20"/>
-                              <w:szCs w:val="20"/>
-                            </w:rPr>
-                          </w:pPr>
-                          <w:r>
-                            <w:rPr>
-                              <w:rFonts w:ascii="Cambria" w:hAnsi="Cambria"/>
-                              <w:sz w:val="20"/>
-                              <w:szCs w:val="20"/>
-                            </w:rPr>
-                            <w:t>Patient Code</w:t>
-                          </w:r>
-                          <w:r>
-                            <w:rPr>
-                              <w:rFonts w:ascii="Cambria" w:hAnsi="Cambria"/>
-                              <w:sz w:val="20"/>
-                              <w:szCs w:val="20"/>
-                            </w:rPr>
-                            <w:t>: $patientId</w:t>
-                          </w:r>
-                        </w:p>
-                      </w:txbxContent>
-                    </wps:txbx>
-                    <wps:bodyPr rot="0" spcFirstLastPara="0" vertOverflow="overflow" horzOverflow="overflow" vert="horz" wrap="square" lIns="91440" tIns="45720" rIns="91440" bIns="45720" numCol="1" spcCol="0" rtlCol="0" fromWordArt="0" anchor="t" anchorCtr="0" forceAA="0" compatLnSpc="1">
-                      <a:prstTxWarp prst="textNoShape">
-                        <a:avLst/>
-                      </a:prstTxWarp>
-                      <a:noAutofit/>
-                    </wps:bodyPr>
-                  </wps:wsp>
-                </a:graphicData>
-              </a:graphic>
-              <wp14:sizeRelH relativeFrom="margin">
-                <wp14:pctWidth>0</wp14:pctWidth>
-              </wp14:sizeRelH>
-            </wp:anchor>
-          </w:drawing>
-        </mc:Choice>
-        <mc:Fallback>
-          <w:pict>
-            <v:shapetype w14:anchorId="2FC0B54F" id="_x0000_t202" coordsize="21600,21600" o:spt="202" path="m,l,21600r21600,l21600,xe">
-              <v:stroke joinstyle="miter"/>
-              <v:path gradientshapeok="t" o:connecttype="rect"/>
-            </v:shapetype>
-            <v:shape id="Text Box 2" o:spid="_x0000_s1026" type="#_x0000_t202" style="position:absolute;margin-left:208.2pt;margin-top:.2pt;width:160.8pt;height:44.4pt;z-index:251659264;visibility:visible;mso-wrap-style:square;mso-width-percent:0;mso-wrap-distance-left:9pt;mso-wrap-distance-top:0;mso-wrap-distance-right:9pt;mso-wrap-distance-bottom:0;mso-position-horizontal:absolute;mso-position-horizontal-relative:text;mso-position-vertical:absolute;mso-position-vertical-relative:text;mso-width-percent:0;mso-width-relative:margin;v-text-anchor:top" o:gfxdata="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" fillcolor="white [3201]" stroked="f" strokeweight=".5pt">
-              <v:textbox>
-                <w:txbxContent>
-                  <w:p>
-                    <w:pPr>
-                      <w:rPr>
-                        <w:rFonts w:ascii="Cambria" w:hAnsi="Cambria"/>
-                        <w:sz w:val="20"/>
-                        <w:szCs w:val="20"/>
-                      </w:rPr>
-                    </w:pPr>
-                  </w:p>
-                  <w:p>
-                    <w:pPr>
-                      <w:jc w:val="center"/>
-                      <w:rPr>
-                        <w:rFonts w:ascii="Cambria" w:hAnsi="Cambria"/>
-                        <w:sz w:val="20"/>
-                        <w:szCs w:val="20"/>
-                      </w:rPr>
-                    </w:pPr>
-                    <w:r>
-                      <w:rPr>
-                        <w:rFonts w:ascii="Cambria" w:hAnsi="Cambria"/>
-                        <w:sz w:val="20"/>
-                        <w:szCs w:val="20"/>
-                      </w:rPr>
-                      <w:t>Patient Code</w:t>
-                    </w:r>
-                    <w:r>
-                      <w:rPr>
-                        <w:rFonts w:ascii="Cambria" w:hAnsi="Cambria"/>
-                        <w:sz w:val="20"/>
-                        <w:szCs w:val="20"/>
-                      </w:rPr>
-                      <w:t>: $patientId</w:t>
-                    </w:r>
-                  </w:p>
-                </w:txbxContent>
-              </v:textbox>
-            </v:shape>
-          </w:pict>
-        </mc:Fallback>
-      </mc:AlternateContent>
-    </w:r>
-    <w:r>
-      <w:rPr>
-        <w:noProof/>
+        <w:lang w:val="vi-VN" w:eastAsia="vi-VN"/>
       </w:rPr>
       <w:drawing>
-        <wp:inline distT="0" distB="0" distL="0" distR="0" wp14:anchorId="17F464EF" wp14:editId="07D15297">
+        <wp:inline distT="0" distB="0" distL="0" distR="0" wp14:anchorId="17F464EF" wp14:editId="17A38FE6">
           <wp:extent cx="720000" cy="720000"/>
           <wp:effectExtent l="0" t="0" r="4445" b="0"/>
           <wp:docPr id="1097415079" name="Picture 1" descr="A logo with a flower and a wave&#10;&#10;AI-generated content may be incorrect."/>
@@ -829,7 +718,7 @@
 </file>
 
 <file path=word/styles.xml><?xml version="1.0" encoding="utf-8"?>
-<w:styles xmlns:mc="http://schemas.openxmlformats.org/markup-compatibility/2006" xmlns:r="http://schemas.openxmlformats.org/officeDocument/2006/relationships" xmlns:w="http://schemas.openxmlformats.org/wordprocessingml/2006/main" xmlns:w14="http://schemas.microsoft.com/office/word/2010/wordml" xmlns:w15="http://schemas.microsoft.com/office/word/2012/wordml" xmlns:w16cex="http://schemas.microsoft.com/office/word/2018/wordml/cex" xmlns:w16cid="http://schemas.microsoft.com/office/word/2016/wordml/cid" xmlns:w16="http://schemas.microsoft.com/office/word/2018/wordml" xmlns:w16du="http://schemas.microsoft.com/office/word/2023/wordml/word16du" xmlns:w16sdtdh="http://schemas.microsoft.com/office/word/2020/wordml/sdtdatahash" xmlns:w16sdtfl="http://schemas.microsoft.com/office/word/2024/wordml/sdtformatlock" xmlns:w16se="http://schemas.microsoft.com/office/word/2015/wordml/symex" mc:Ignorable="w14 w15 w16se w16cid w16 w16cex w16sdtdh w16sdtfl w16du">
+<w:styles xmlns:mc="http://schemas.openxmlformats.org/markup-compatibility/2006" xmlns:r="http://schemas.openxmlformats.org/officeDocument/2006/relationships" xmlns:w="http://schemas.openxmlformats.org/wordprocessingml/2006/main" xmlns:w14="http://schemas.microsoft.com/office/word/2010/wordml" xmlns:w15="http://schemas.microsoft.com/office/word/2012/wordml" xmlns:w16se="http://schemas.microsoft.com/office/word/2015/wordml/symex" mc:Ignorable="w14 w15 w16se">
   <w:docDefaults>
     <w:rPrDefault>
       <w:rPr>
@@ -847,7 +736,7 @@
       </w:pPr>
     </w:pPrDefault>
   </w:docDefaults>
-  <w:latentStyles w:defLockedState="0" w:defUIPriority="99" w:defSemiHidden="0" w:defUnhideWhenUsed="0" w:defQFormat="0" w:count="376">
+  <w:latentStyles w:defLockedState="0" w:defUIPriority="99" w:defSemiHidden="0" w:defUnhideWhenUsed="0" w:defQFormat="0" w:count="371">
     <w:lsdException w:name="Normal" w:uiPriority="0" w:qFormat="1"/>
     <w:lsdException w:name="heading 1" w:uiPriority="9" w:qFormat="1"/>
     <w:lsdException w:name="heading 2" w:semiHidden="1" w:uiPriority="9" w:unhideWhenUsed="1" w:qFormat="1"/>
@@ -1219,11 +1108,6 @@
     <w:lsdException w:name="List Table 5 Dark Accent 6" w:uiPriority="50"/>
     <w:lsdException w:name="List Table 6 Colorful Accent 6" w:uiPriority="51"/>
     <w:lsdException w:name="List Table 7 Colorful Accent 6" w:uiPriority="52"/>
-    <w:lsdException w:name="Mention" w:semiHidden="1" w:unhideWhenUsed="1"/>
-    <w:lsdException w:name="Smart Hyperlink" w:semiHidden="1" w:unhideWhenUsed="1"/>
-    <w:lsdException w:name="Hashtag" w:semiHidden="1" w:unhideWhenUsed="1"/>
-    <w:lsdException w:name="Unresolved Mention" w:semiHidden="1" w:unhideWhenUsed="1"/>
-    <w:lsdException w:name="Smart Link" w:semiHidden="1" w:unhideWhenUsed="1"/>
   </w:latentStyles>
   <w:style w:type="paragraph" w:default="1" w:styleId="Normal">
     <w:name w:val="Normal"/>
@@ -1431,6 +1315,7 @@
   <w:style w:type="character" w:default="1" w:styleId="DefaultParagraphFont">
     <w:name w:val="Default Paragraph Font"/>
     <w:uiPriority w:val="1"/>
+    <w:semiHidden/>
     <w:unhideWhenUsed/>
   </w:style>
   <w:style w:type="table" w:default="1" w:styleId="TableNormal">

</xml_diff>